<commit_message>
ultimas correções no Universo de Discurso
</commit_message>
<xml_diff>
--- a/01 - Modelagem Conceitual/Descricao Universo de Discurso.docx
+++ b/01 - Modelagem Conceitual/Descricao Universo de Discurso.docx
@@ -539,7 +539,7 @@
                 <wp:positionV relativeFrom="paragraph">
                   <wp:posOffset>635</wp:posOffset>
                 </wp:positionV>
-                <wp:extent cx="4304030" cy="3354705"/>
+                <wp:extent cx="4304665" cy="3355340"/>
                 <wp:effectExtent l="0" t="0" r="0" b="0"/>
                 <wp:wrapSquare wrapText="largest"/>
                 <wp:docPr id="2" name="Quadro12"/>
@@ -550,7 +550,7 @@
                       <wps:spPr>
                         <a:xfrm>
                           <a:off x="0" y="0"/>
-                          <a:ext cx="4303440" cy="3354120"/>
+                          <a:ext cx="4304160" cy="3354840"/>
                         </a:xfrm>
                         <a:prstGeom prst="rect">
                           <a:avLst/>
@@ -572,10 +572,14 @@
                             <w:pPr>
                               <w:pStyle w:val="Figura"/>
                               <w:spacing w:before="120" w:after="120"/>
-                              <w:rPr/>
+                              <w:rPr>
+                                <w:color w:val="000000"/>
+                              </w:rPr>
                             </w:pPr>
                             <w:r>
-                              <w:rPr/>
+                              <w:rPr>
+                                <w:color w:val="000000"/>
+                              </w:rPr>
                               <w:drawing>
                                 <wp:inline distT="0" distB="0" distL="0" distR="0">
                                   <wp:extent cx="4303395" cy="3049905"/>
@@ -617,15 +621,20 @@
                             <w:r>
                               <w:rPr>
                                 <w:vanish/>
+                                <w:color w:val="000000"/>
                               </w:rPr>
                               <w:br/>
                             </w:r>
                             <w:r>
-                              <w:rPr/>
+                              <w:rPr>
+                                <w:color w:val="000000"/>
+                              </w:rPr>
                               <w:t xml:space="preserve">Figura </w:t>
                             </w:r>
                             <w:r>
-                              <w:rPr/>
+                              <w:rPr>
+                                <w:color w:val="000000"/>
+                              </w:rPr>
                               <w:fldChar w:fldCharType="begin"/>
                             </w:r>
                             <w:r>
@@ -645,7 +654,9 @@
                               <w:fldChar w:fldCharType="end"/>
                             </w:r>
                             <w:r>
-                              <w:rPr/>
+                              <w:rPr>
+                                <w:color w:val="000000"/>
+                              </w:rPr>
                               <w:t>: contributor account</w:t>
                             </w:r>
                           </w:p>
@@ -662,7 +673,7 @@
           </mc:Choice>
           <mc:Fallback>
             <w:pict>
-              <v:rect id="shape_0" ID="Quadro12" stroked="f" style="position:absolute;margin-left:43.15pt;margin-top:0.05pt;width:338.8pt;height:264.05pt;mso-position-horizontal:center">
+              <v:rect id="shape_0" ID="Quadro12" stroked="f" style="position:absolute;margin-left:43.15pt;margin-top:0.05pt;width:338.85pt;height:264.1pt;mso-position-horizontal:center">
                 <w10:wrap type="square"/>
                 <v:fill o:detectmouseclick="t" on="false"/>
                 <v:stroke color="#3465a4" joinstyle="round" endcap="flat"/>
@@ -672,10 +683,14 @@
                       <w:pPr>
                         <w:pStyle w:val="Figura"/>
                         <w:spacing w:before="120" w:after="120"/>
-                        <w:rPr/>
+                        <w:rPr>
+                          <w:color w:val="000000"/>
+                        </w:rPr>
                       </w:pPr>
                       <w:r>
-                        <w:rPr/>
+                        <w:rPr>
+                          <w:color w:val="000000"/>
+                        </w:rPr>
                         <w:drawing>
                           <wp:inline distT="0" distB="0" distL="0" distR="0">
                             <wp:extent cx="4303395" cy="3049905"/>
@@ -717,15 +732,20 @@
                       <w:r>
                         <w:rPr>
                           <w:vanish/>
+                          <w:color w:val="000000"/>
                         </w:rPr>
                         <w:br/>
                       </w:r>
                       <w:r>
-                        <w:rPr/>
+                        <w:rPr>
+                          <w:color w:val="000000"/>
+                        </w:rPr>
                         <w:t xml:space="preserve">Figura </w:t>
                       </w:r>
                       <w:r>
-                        <w:rPr/>
+                        <w:rPr>
+                          <w:color w:val="000000"/>
+                        </w:rPr>
                         <w:fldChar w:fldCharType="begin"/>
                       </w:r>
                       <w:r>
@@ -745,7 +765,9 @@
                         <w:fldChar w:fldCharType="end"/>
                       </w:r>
                       <w:r>
-                        <w:rPr/>
+                        <w:rPr>
+                          <w:color w:val="000000"/>
+                        </w:rPr>
                         <w:t>: contributor account</w:t>
                       </w:r>
                     </w:p>
@@ -993,7 +1015,7 @@
                 <wp:positionV relativeFrom="paragraph">
                   <wp:posOffset>635</wp:posOffset>
                 </wp:positionV>
-                <wp:extent cx="3799205" cy="3604895"/>
+                <wp:extent cx="3799840" cy="3605530"/>
                 <wp:effectExtent l="0" t="0" r="0" b="0"/>
                 <wp:wrapSquare wrapText="largest"/>
                 <wp:docPr id="6" name="Quadro11"/>
@@ -1004,7 +1026,7 @@
                       <wps:spPr>
                         <a:xfrm>
                           <a:off x="0" y="0"/>
-                          <a:ext cx="3798720" cy="3604320"/>
+                          <a:ext cx="3799080" cy="3605040"/>
                         </a:xfrm>
                         <a:prstGeom prst="rect">
                           <a:avLst/>
@@ -1026,10 +1048,14 @@
                             <w:pPr>
                               <w:pStyle w:val="Figura"/>
                               <w:spacing w:before="120" w:after="120"/>
-                              <w:rPr/>
+                              <w:rPr>
+                                <w:color w:val="000000"/>
+                              </w:rPr>
                             </w:pPr>
                             <w:r>
-                              <w:rPr/>
+                              <w:rPr>
+                                <w:color w:val="000000"/>
+                              </w:rPr>
                               <w:drawing>
                                 <wp:inline distT="0" distB="0" distL="0" distR="0">
                                   <wp:extent cx="3798570" cy="3300095"/>
@@ -1071,15 +1097,20 @@
                             <w:r>
                               <w:rPr>
                                 <w:vanish/>
+                                <w:color w:val="000000"/>
                               </w:rPr>
                               <w:br/>
                             </w:r>
                             <w:r>
-                              <w:rPr/>
+                              <w:rPr>
+                                <w:color w:val="000000"/>
+                              </w:rPr>
                               <w:t xml:space="preserve">Figura </w:t>
                             </w:r>
                             <w:r>
-                              <w:rPr/>
+                              <w:rPr>
+                                <w:color w:val="000000"/>
+                              </w:rPr>
                               <w:fldChar w:fldCharType="begin"/>
                             </w:r>
                             <w:r>
@@ -1099,7 +1130,9 @@
                               <w:fldChar w:fldCharType="end"/>
                             </w:r>
                             <w:r>
-                              <w:rPr/>
+                              <w:rPr>
+                                <w:color w:val="000000"/>
+                              </w:rPr>
                               <w:t>: organization account</w:t>
                             </w:r>
                           </w:p>
@@ -1116,7 +1149,7 @@
           </mc:Choice>
           <mc:Fallback>
             <w:pict>
-              <v:rect id="shape_0" ID="Quadro11" stroked="f" style="position:absolute;margin-left:63.05pt;margin-top:0.05pt;width:299.05pt;height:283.75pt;mso-position-horizontal:center">
+              <v:rect id="shape_0" ID="Quadro11" stroked="f" style="position:absolute;margin-left:63pt;margin-top:0.05pt;width:299.1pt;height:283.8pt;mso-position-horizontal:center">
                 <w10:wrap type="square"/>
                 <v:fill o:detectmouseclick="t" on="false"/>
                 <v:stroke color="#3465a4" joinstyle="round" endcap="flat"/>
@@ -1126,10 +1159,14 @@
                       <w:pPr>
                         <w:pStyle w:val="Figura"/>
                         <w:spacing w:before="120" w:after="120"/>
-                        <w:rPr/>
+                        <w:rPr>
+                          <w:color w:val="000000"/>
+                        </w:rPr>
                       </w:pPr>
                       <w:r>
-                        <w:rPr/>
+                        <w:rPr>
+                          <w:color w:val="000000"/>
+                        </w:rPr>
                         <w:drawing>
                           <wp:inline distT="0" distB="0" distL="0" distR="0">
                             <wp:extent cx="3798570" cy="3300095"/>
@@ -1171,15 +1208,20 @@
                       <w:r>
                         <w:rPr>
                           <w:vanish/>
+                          <w:color w:val="000000"/>
                         </w:rPr>
                         <w:br/>
                       </w:r>
                       <w:r>
-                        <w:rPr/>
+                        <w:rPr>
+                          <w:color w:val="000000"/>
+                        </w:rPr>
                         <w:t xml:space="preserve">Figura </w:t>
                       </w:r>
                       <w:r>
-                        <w:rPr/>
+                        <w:rPr>
+                          <w:color w:val="000000"/>
+                        </w:rPr>
                         <w:fldChar w:fldCharType="begin"/>
                       </w:r>
                       <w:r>
@@ -1199,7 +1241,9 @@
                         <w:fldChar w:fldCharType="end"/>
                       </w:r>
                       <w:r>
-                        <w:rPr/>
+                        <w:rPr>
+                          <w:color w:val="000000"/>
+                        </w:rPr>
                         <w:t>: organization account</w:t>
                       </w:r>
                     </w:p>
@@ -1518,7 +1562,7 @@
                 <wp:positionV relativeFrom="paragraph">
                   <wp:posOffset>635</wp:posOffset>
                 </wp:positionV>
-                <wp:extent cx="4705350" cy="4199890"/>
+                <wp:extent cx="4705985" cy="4200525"/>
                 <wp:effectExtent l="0" t="0" r="0" b="0"/>
                 <wp:wrapSquare wrapText="largest"/>
                 <wp:docPr id="10" name="Quadro1"/>
@@ -1529,7 +1573,7 @@
                       <wps:spPr>
                         <a:xfrm>
                           <a:off x="0" y="0"/>
-                          <a:ext cx="4704840" cy="4199400"/>
+                          <a:ext cx="4705200" cy="4199760"/>
                         </a:xfrm>
                         <a:prstGeom prst="rect">
                           <a:avLst/>
@@ -1551,10 +1595,14 @@
                             <w:pPr>
                               <w:pStyle w:val="Figura"/>
                               <w:spacing w:before="120" w:after="120"/>
-                              <w:rPr/>
+                              <w:rPr>
+                                <w:color w:val="000000"/>
+                              </w:rPr>
                             </w:pPr>
                             <w:r>
-                              <w:rPr/>
+                              <w:rPr>
+                                <w:color w:val="000000"/>
+                              </w:rPr>
                               <w:drawing>
                                 <wp:inline distT="0" distB="0" distL="0" distR="0">
                                   <wp:extent cx="4704715" cy="3895090"/>
@@ -1596,15 +1644,20 @@
                             <w:r>
                               <w:rPr>
                                 <w:vanish/>
+                                <w:color w:val="000000"/>
                               </w:rPr>
                               <w:br/>
                             </w:r>
                             <w:r>
-                              <w:rPr/>
+                              <w:rPr>
+                                <w:color w:val="000000"/>
+                              </w:rPr>
                               <w:t xml:space="preserve">Figura </w:t>
                             </w:r>
                             <w:r>
-                              <w:rPr/>
+                              <w:rPr>
+                                <w:color w:val="000000"/>
+                              </w:rPr>
                               <w:fldChar w:fldCharType="begin"/>
                             </w:r>
                             <w:r>
@@ -1624,7 +1677,9 @@
                               <w:fldChar w:fldCharType="end"/>
                             </w:r>
                             <w:r>
-                              <w:rPr/>
+                              <w:rPr>
+                                <w:color w:val="000000"/>
+                              </w:rPr>
                               <w:t>: timeline</w:t>
                             </w:r>
                           </w:p>
@@ -1641,7 +1696,7 @@
           </mc:Choice>
           <mc:Fallback>
             <w:pict>
-              <v:rect id="shape_0" ID="Quadro1" stroked="f" style="position:absolute;margin-left:27.35pt;margin-top:0.05pt;width:370.4pt;height:330.6pt;mso-position-horizontal:center">
+              <v:rect id="shape_0" ID="Quadro1" stroked="f" style="position:absolute;margin-left:27.35pt;margin-top:0.05pt;width:370.45pt;height:330.65pt;mso-position-horizontal:center">
                 <w10:wrap type="square"/>
                 <v:fill o:detectmouseclick="t" on="false"/>
                 <v:stroke color="#3465a4" joinstyle="round" endcap="flat"/>
@@ -1651,10 +1706,14 @@
                       <w:pPr>
                         <w:pStyle w:val="Figura"/>
                         <w:spacing w:before="120" w:after="120"/>
-                        <w:rPr/>
+                        <w:rPr>
+                          <w:color w:val="000000"/>
+                        </w:rPr>
                       </w:pPr>
                       <w:r>
-                        <w:rPr/>
+                        <w:rPr>
+                          <w:color w:val="000000"/>
+                        </w:rPr>
                         <w:drawing>
                           <wp:inline distT="0" distB="0" distL="0" distR="0">
                             <wp:extent cx="4704715" cy="3895090"/>
@@ -1696,15 +1755,20 @@
                       <w:r>
                         <w:rPr>
                           <w:vanish/>
+                          <w:color w:val="000000"/>
                         </w:rPr>
                         <w:br/>
                       </w:r>
                       <w:r>
-                        <w:rPr/>
+                        <w:rPr>
+                          <w:color w:val="000000"/>
+                        </w:rPr>
                         <w:t xml:space="preserve">Figura </w:t>
                       </w:r>
                       <w:r>
-                        <w:rPr/>
+                        <w:rPr>
+                          <w:color w:val="000000"/>
+                        </w:rPr>
                         <w:fldChar w:fldCharType="begin"/>
                       </w:r>
                       <w:r>
@@ -1724,7 +1788,9 @@
                         <w:fldChar w:fldCharType="end"/>
                       </w:r>
                       <w:r>
-                        <w:rPr/>
+                        <w:rPr>
+                          <w:color w:val="000000"/>
+                        </w:rPr>
                         <w:t>: timeline</w:t>
                       </w:r>
                     </w:p>
@@ -2088,7 +2154,7 @@
                 <wp:positionV relativeFrom="paragraph">
                   <wp:posOffset>635</wp:posOffset>
                 </wp:positionV>
-                <wp:extent cx="4866005" cy="1748790"/>
+                <wp:extent cx="4866640" cy="1749425"/>
                 <wp:effectExtent l="0" t="0" r="0" b="0"/>
                 <wp:wrapSquare wrapText="largest"/>
                 <wp:docPr id="14" name="Quadro2"/>
@@ -2099,7 +2165,7 @@
                       <wps:spPr>
                         <a:xfrm>
                           <a:off x="0" y="0"/>
-                          <a:ext cx="4865400" cy="1748160"/>
+                          <a:ext cx="4866120" cy="1748880"/>
                         </a:xfrm>
                         <a:prstGeom prst="rect">
                           <a:avLst/>
@@ -2121,10 +2187,14 @@
                             <w:pPr>
                               <w:pStyle w:val="Figura"/>
                               <w:spacing w:before="120" w:after="120"/>
-                              <w:rPr/>
+                              <w:rPr>
+                                <w:color w:val="000000"/>
+                              </w:rPr>
                             </w:pPr>
                             <w:r>
-                              <w:rPr/>
+                              <w:rPr>
+                                <w:color w:val="000000"/>
+                              </w:rPr>
                               <w:drawing>
                                 <wp:inline distT="0" distB="0" distL="0" distR="0">
                                   <wp:extent cx="4865370" cy="1329055"/>
@@ -2166,15 +2236,20 @@
                             <w:r>
                               <w:rPr>
                                 <w:vanish/>
+                                <w:color w:val="000000"/>
                               </w:rPr>
                               <w:br/>
                             </w:r>
                             <w:r>
-                              <w:rPr/>
+                              <w:rPr>
+                                <w:color w:val="000000"/>
+                              </w:rPr>
                               <w:t xml:space="preserve">Figura </w:t>
                             </w:r>
                             <w:r>
-                              <w:rPr/>
+                              <w:rPr>
+                                <w:color w:val="000000"/>
+                              </w:rPr>
                               <w:fldChar w:fldCharType="begin"/>
                             </w:r>
                             <w:r>
@@ -2194,7 +2269,9 @@
                               <w:fldChar w:fldCharType="end"/>
                             </w:r>
                             <w:r>
-                              <w:rPr/>
+                              <w:rPr>
+                                <w:color w:val="000000"/>
+                              </w:rPr>
                               <w:t>: starred notification</w:t>
                             </w:r>
                           </w:p>
@@ -2211,7 +2288,7 @@
           </mc:Choice>
           <mc:Fallback>
             <w:pict>
-              <v:rect id="shape_0" ID="Quadro2" stroked="f" style="position:absolute;margin-left:21.05pt;margin-top:0.05pt;width:383.05pt;height:137.6pt;mso-position-horizontal:center">
+              <v:rect id="shape_0" ID="Quadro2" stroked="f" style="position:absolute;margin-left:21pt;margin-top:0.05pt;width:383.1pt;height:137.65pt;mso-position-horizontal:center">
                 <w10:wrap type="square"/>
                 <v:fill o:detectmouseclick="t" on="false"/>
                 <v:stroke color="#3465a4" joinstyle="round" endcap="flat"/>
@@ -2221,10 +2298,14 @@
                       <w:pPr>
                         <w:pStyle w:val="Figura"/>
                         <w:spacing w:before="120" w:after="120"/>
-                        <w:rPr/>
+                        <w:rPr>
+                          <w:color w:val="000000"/>
+                        </w:rPr>
                       </w:pPr>
                       <w:r>
-                        <w:rPr/>
+                        <w:rPr>
+                          <w:color w:val="000000"/>
+                        </w:rPr>
                         <w:drawing>
                           <wp:inline distT="0" distB="0" distL="0" distR="0">
                             <wp:extent cx="4865370" cy="1329055"/>
@@ -2266,15 +2347,20 @@
                       <w:r>
                         <w:rPr>
                           <w:vanish/>
+                          <w:color w:val="000000"/>
                         </w:rPr>
                         <w:br/>
                       </w:r>
                       <w:r>
-                        <w:rPr/>
+                        <w:rPr>
+                          <w:color w:val="000000"/>
+                        </w:rPr>
                         <w:t xml:space="preserve">Figura </w:t>
                       </w:r>
                       <w:r>
-                        <w:rPr/>
+                        <w:rPr>
+                          <w:color w:val="000000"/>
+                        </w:rPr>
                         <w:fldChar w:fldCharType="begin"/>
                       </w:r>
                       <w:r>
@@ -2294,7 +2380,9 @@
                         <w:fldChar w:fldCharType="end"/>
                       </w:r>
                       <w:r>
-                        <w:rPr/>
+                        <w:rPr>
+                          <w:color w:val="000000"/>
+                        </w:rPr>
                         <w:t>: starred notification</w:t>
                       </w:r>
                     </w:p>
@@ -2461,7 +2549,7 @@
                 <wp:positionV relativeFrom="paragraph">
                   <wp:posOffset>635</wp:posOffset>
                 </wp:positionV>
-                <wp:extent cx="5562600" cy="2166620"/>
+                <wp:extent cx="5563235" cy="2167255"/>
                 <wp:effectExtent l="0" t="0" r="0" b="0"/>
                 <wp:wrapSquare wrapText="largest"/>
                 <wp:docPr id="18" name="Quadro9"/>
@@ -2472,7 +2560,7 @@
                       <wps:spPr>
                         <a:xfrm>
                           <a:off x="0" y="0"/>
-                          <a:ext cx="5562000" cy="2166120"/>
+                          <a:ext cx="5562720" cy="2166480"/>
                         </a:xfrm>
                         <a:prstGeom prst="rect">
                           <a:avLst/>
@@ -2494,10 +2582,14 @@
                             <w:pPr>
                               <w:pStyle w:val="Figura"/>
                               <w:spacing w:before="120" w:after="120"/>
-                              <w:rPr/>
+                              <w:rPr>
+                                <w:color w:val="000000"/>
+                              </w:rPr>
                             </w:pPr>
                             <w:r>
-                              <w:rPr/>
+                              <w:rPr>
+                                <w:color w:val="000000"/>
+                              </w:rPr>
                               <w:drawing>
                                 <wp:inline distT="0" distB="0" distL="0" distR="0">
                                   <wp:extent cx="5400040" cy="1861820"/>
@@ -2539,15 +2631,20 @@
                             <w:r>
                               <w:rPr>
                                 <w:vanish/>
+                                <w:color w:val="000000"/>
                               </w:rPr>
                               <w:br/>
                             </w:r>
                             <w:r>
-                              <w:rPr/>
+                              <w:rPr>
+                                <w:color w:val="000000"/>
+                              </w:rPr>
                               <w:t xml:space="preserve">Figura </w:t>
                             </w:r>
                             <w:r>
-                              <w:rPr/>
+                              <w:rPr>
+                                <w:color w:val="000000"/>
+                              </w:rPr>
                               <w:fldChar w:fldCharType="begin"/>
                             </w:r>
                             <w:r>
@@ -2567,7 +2664,9 @@
                               <w:fldChar w:fldCharType="end"/>
                             </w:r>
                             <w:r>
-                              <w:rPr/>
+                              <w:rPr>
+                                <w:color w:val="000000"/>
+                              </w:rPr>
                               <w:t>: issues</w:t>
                             </w:r>
                           </w:p>
@@ -2584,7 +2683,7 @@
           </mc:Choice>
           <mc:Fallback>
             <w:pict>
-              <v:rect id="shape_0" ID="Quadro9" stroked="f" style="position:absolute;margin-left:-6.4pt;margin-top:0.05pt;width:437.9pt;height:170.5pt;mso-position-horizontal:center">
+              <v:rect id="shape_0" ID="Quadro9" stroked="f" style="position:absolute;margin-left:-6.4pt;margin-top:0.05pt;width:437.95pt;height:170.55pt;mso-position-horizontal:center">
                 <w10:wrap type="square"/>
                 <v:fill o:detectmouseclick="t" on="false"/>
                 <v:stroke color="#3465a4" joinstyle="round" endcap="flat"/>
@@ -2594,10 +2693,14 @@
                       <w:pPr>
                         <w:pStyle w:val="Figura"/>
                         <w:spacing w:before="120" w:after="120"/>
-                        <w:rPr/>
+                        <w:rPr>
+                          <w:color w:val="000000"/>
+                        </w:rPr>
                       </w:pPr>
                       <w:r>
-                        <w:rPr/>
+                        <w:rPr>
+                          <w:color w:val="000000"/>
+                        </w:rPr>
                         <w:drawing>
                           <wp:inline distT="0" distB="0" distL="0" distR="0">
                             <wp:extent cx="5400040" cy="1861820"/>
@@ -2639,15 +2742,20 @@
                       <w:r>
                         <w:rPr>
                           <w:vanish/>
+                          <w:color w:val="000000"/>
                         </w:rPr>
                         <w:br/>
                       </w:r>
                       <w:r>
-                        <w:rPr/>
+                        <w:rPr>
+                          <w:color w:val="000000"/>
+                        </w:rPr>
                         <w:t xml:space="preserve">Figura </w:t>
                       </w:r>
                       <w:r>
-                        <w:rPr/>
+                        <w:rPr>
+                          <w:color w:val="000000"/>
+                        </w:rPr>
                         <w:fldChar w:fldCharType="begin"/>
                       </w:r>
                       <w:r>
@@ -2667,7 +2775,9 @@
                         <w:fldChar w:fldCharType="end"/>
                       </w:r>
                       <w:r>
-                        <w:rPr/>
+                        <w:rPr>
+                          <w:color w:val="000000"/>
+                        </w:rPr>
                         <w:t>: issues</w:t>
                       </w:r>
                     </w:p>
@@ -2704,7 +2814,7 @@
                 <wp:positionV relativeFrom="paragraph">
                   <wp:posOffset>635</wp:posOffset>
                 </wp:positionV>
-                <wp:extent cx="5589905" cy="3082290"/>
+                <wp:extent cx="5590540" cy="3082925"/>
                 <wp:effectExtent l="0" t="0" r="0" b="0"/>
                 <wp:wrapSquare wrapText="largest"/>
                 <wp:docPr id="22" name="Quadro10"/>
@@ -2715,7 +2825,7 @@
                       <wps:spPr>
                         <a:xfrm>
                           <a:off x="0" y="0"/>
-                          <a:ext cx="5589360" cy="3081600"/>
+                          <a:ext cx="5590080" cy="3082320"/>
                         </a:xfrm>
                         <a:prstGeom prst="rect">
                           <a:avLst/>
@@ -2737,10 +2847,14 @@
                             <w:pPr>
                               <w:pStyle w:val="Figura"/>
                               <w:spacing w:before="120" w:after="120"/>
-                              <w:rPr/>
+                              <w:rPr>
+                                <w:color w:val="000000"/>
+                              </w:rPr>
                             </w:pPr>
                             <w:r>
-                              <w:rPr/>
+                              <w:rPr>
+                                <w:color w:val="000000"/>
+                              </w:rPr>
                               <w:drawing>
                                 <wp:inline distT="0" distB="0" distL="0" distR="0">
                                   <wp:extent cx="5400040" cy="2687955"/>
@@ -2782,15 +2896,20 @@
                             <w:r>
                               <w:rPr>
                                 <w:vanish/>
+                                <w:color w:val="000000"/>
                               </w:rPr>
                               <w:br/>
                             </w:r>
                             <w:r>
-                              <w:rPr/>
+                              <w:rPr>
+                                <w:color w:val="000000"/>
+                              </w:rPr>
                               <w:t xml:space="preserve">Figura </w:t>
                             </w:r>
                             <w:r>
-                              <w:rPr/>
+                              <w:rPr>
+                                <w:color w:val="000000"/>
+                              </w:rPr>
                               <w:fldChar w:fldCharType="begin"/>
                             </w:r>
                             <w:r>
@@ -2810,7 +2929,9 @@
                               <w:fldChar w:fldCharType="end"/>
                             </w:r>
                             <w:r>
-                              <w:rPr/>
+                              <w:rPr>
+                                <w:color w:val="000000"/>
+                              </w:rPr>
                               <w:t>: opened issue with comment</w:t>
                             </w:r>
                           </w:p>
@@ -2827,7 +2948,7 @@
           </mc:Choice>
           <mc:Fallback>
             <w:pict>
-              <v:rect id="shape_0" ID="Quadro10" stroked="f" style="position:absolute;margin-left:-7.45pt;margin-top:0.05pt;width:440.05pt;height:242.6pt;mso-position-horizontal:center">
+              <v:rect id="shape_0" ID="Quadro10" stroked="f" style="position:absolute;margin-left:-7.5pt;margin-top:0.05pt;width:440.1pt;height:242.65pt;mso-position-horizontal:center">
                 <w10:wrap type="square"/>
                 <v:fill o:detectmouseclick="t" on="false"/>
                 <v:stroke color="#3465a4" joinstyle="round" endcap="flat"/>
@@ -2837,10 +2958,14 @@
                       <w:pPr>
                         <w:pStyle w:val="Figura"/>
                         <w:spacing w:before="120" w:after="120"/>
-                        <w:rPr/>
+                        <w:rPr>
+                          <w:color w:val="000000"/>
+                        </w:rPr>
                       </w:pPr>
                       <w:r>
-                        <w:rPr/>
+                        <w:rPr>
+                          <w:color w:val="000000"/>
+                        </w:rPr>
                         <w:drawing>
                           <wp:inline distT="0" distB="0" distL="0" distR="0">
                             <wp:extent cx="5400040" cy="2687955"/>
@@ -2882,15 +3007,20 @@
                       <w:r>
                         <w:rPr>
                           <w:vanish/>
+                          <w:color w:val="000000"/>
                         </w:rPr>
                         <w:br/>
                       </w:r>
                       <w:r>
-                        <w:rPr/>
+                        <w:rPr>
+                          <w:color w:val="000000"/>
+                        </w:rPr>
                         <w:t xml:space="preserve">Figura </w:t>
                       </w:r>
                       <w:r>
-                        <w:rPr/>
+                        <w:rPr>
+                          <w:color w:val="000000"/>
+                        </w:rPr>
                         <w:fldChar w:fldCharType="begin"/>
                       </w:r>
                       <w:r>
@@ -2910,7 +3040,9 @@
                         <w:fldChar w:fldCharType="end"/>
                       </w:r>
                       <w:r>
-                        <w:rPr/>
+                        <w:rPr>
+                          <w:color w:val="000000"/>
+                        </w:rPr>
                         <w:t>: opened issue with comment</w:t>
                       </w:r>
                     </w:p>
@@ -3069,7 +3201,7 @@
                 <wp:positionV relativeFrom="paragraph">
                   <wp:posOffset>635</wp:posOffset>
                 </wp:positionV>
-                <wp:extent cx="5415280" cy="2948305"/>
+                <wp:extent cx="5415915" cy="2948940"/>
                 <wp:effectExtent l="0" t="0" r="0" b="0"/>
                 <wp:wrapSquare wrapText="largest"/>
                 <wp:docPr id="26" name="Quadro3"/>
@@ -3080,7 +3212,7 @@
                       <wps:spPr>
                         <a:xfrm>
                           <a:off x="0" y="0"/>
-                          <a:ext cx="5414760" cy="2947680"/>
+                          <a:ext cx="5415120" cy="2948400"/>
                         </a:xfrm>
                         <a:prstGeom prst="rect">
                           <a:avLst/>
@@ -3102,10 +3234,14 @@
                             <w:pPr>
                               <w:pStyle w:val="Figura"/>
                               <w:spacing w:before="120" w:after="120"/>
-                              <w:rPr/>
+                              <w:rPr>
+                                <w:color w:val="000000"/>
+                              </w:rPr>
                             </w:pPr>
                             <w:r>
-                              <w:rPr/>
+                              <w:rPr>
+                                <w:color w:val="000000"/>
+                              </w:rPr>
                               <w:drawing>
                                 <wp:inline distT="0" distB="0" distL="0" distR="0">
                                   <wp:extent cx="5171440" cy="2485390"/>
@@ -3147,15 +3283,20 @@
                             <w:r>
                               <w:rPr>
                                 <w:vanish/>
+                                <w:color w:val="000000"/>
                               </w:rPr>
                               <w:br/>
                             </w:r>
                             <w:r>
-                              <w:rPr/>
+                              <w:rPr>
+                                <w:color w:val="000000"/>
+                              </w:rPr>
                               <w:t xml:space="preserve">Figura </w:t>
                             </w:r>
                             <w:r>
-                              <w:rPr/>
+                              <w:rPr>
+                                <w:color w:val="000000"/>
+                              </w:rPr>
                               <w:fldChar w:fldCharType="begin"/>
                             </w:r>
                             <w:r>
@@ -3175,7 +3316,9 @@
                               <w:fldChar w:fldCharType="end"/>
                             </w:r>
                             <w:r>
-                              <w:rPr/>
+                              <w:rPr>
+                                <w:color w:val="000000"/>
+                              </w:rPr>
                               <w:t>: repository</w:t>
                             </w:r>
                           </w:p>
@@ -3192,7 +3335,7 @@
           </mc:Choice>
           <mc:Fallback>
             <w:pict>
-              <v:rect id="shape_0" ID="Quadro3" stroked="f" style="position:absolute;margin-left:-0.6pt;margin-top:0.05pt;width:426.3pt;height:232.05pt;mso-position-horizontal:center">
+              <v:rect id="shape_0" ID="Quadro3" stroked="f" style="position:absolute;margin-left:-0.6pt;margin-top:0.05pt;width:426.35pt;height:232.1pt;mso-position-horizontal:center">
                 <w10:wrap type="square"/>
                 <v:fill o:detectmouseclick="t" on="false"/>
                 <v:stroke color="#3465a4" joinstyle="round" endcap="flat"/>
@@ -3202,10 +3345,14 @@
                       <w:pPr>
                         <w:pStyle w:val="Figura"/>
                         <w:spacing w:before="120" w:after="120"/>
-                        <w:rPr/>
+                        <w:rPr>
+                          <w:color w:val="000000"/>
+                        </w:rPr>
                       </w:pPr>
                       <w:r>
-                        <w:rPr/>
+                        <w:rPr>
+                          <w:color w:val="000000"/>
+                        </w:rPr>
                         <w:drawing>
                           <wp:inline distT="0" distB="0" distL="0" distR="0">
                             <wp:extent cx="5171440" cy="2485390"/>
@@ -3247,15 +3394,20 @@
                       <w:r>
                         <w:rPr>
                           <w:vanish/>
+                          <w:color w:val="000000"/>
                         </w:rPr>
                         <w:br/>
                       </w:r>
                       <w:r>
-                        <w:rPr/>
+                        <w:rPr>
+                          <w:color w:val="000000"/>
+                        </w:rPr>
                         <w:t xml:space="preserve">Figura </w:t>
                       </w:r>
                       <w:r>
-                        <w:rPr/>
+                        <w:rPr>
+                          <w:color w:val="000000"/>
+                        </w:rPr>
                         <w:fldChar w:fldCharType="begin"/>
                       </w:r>
                       <w:r>
@@ -3275,7 +3427,9 @@
                         <w:fldChar w:fldCharType="end"/>
                       </w:r>
                       <w:r>
-                        <w:rPr/>
+                        <w:rPr>
+                          <w:color w:val="000000"/>
+                        </w:rPr>
                         <w:t>: repository</w:t>
                       </w:r>
                     </w:p>
@@ -3299,7 +3453,21 @@
           <w:sz w:val="24"/>
           <w:szCs w:val="24"/>
         </w:rPr>
-        <w:t>Um repositório tem nome e data de criação e pode ter uma descrição (opcional). O nome de um repositório deve ser único dentre os epositórios de um usuário. Além dos seus relacionamentos com usuários, um repositório pode fazer parte de inúmeros tópicos que são caracterizados por um nome. Um repositório também pode ter uma licença previamente definida pelo GitHub.</w:t>
+        <w:t xml:space="preserve">Um repositório tem nome e data de criação e pode ter uma descrição (opcional). O nome de um repositório deve ser único dentre os </w:t>
+      </w:r>
+      <w:r>
+        <w:rPr>
+          <w:sz w:val="24"/>
+          <w:szCs w:val="24"/>
+        </w:rPr>
+        <w:t>r</w:t>
+      </w:r>
+      <w:r>
+        <w:rPr>
+          <w:sz w:val="24"/>
+          <w:szCs w:val="24"/>
+        </w:rPr>
+        <w:t>epositórios de um usuário. Além dos seus relacionamentos com usuários, um repositório pode fazer parte de inúmeros tópicos que são caracterizados por um nome. Um repositório também pode ter uma licença previamente definida pelo GitHub.</w:t>
       </w:r>
     </w:p>
     <w:p>
@@ -3345,7 +3513,7 @@
                 <wp:positionV relativeFrom="paragraph">
                   <wp:posOffset>635</wp:posOffset>
                 </wp:positionV>
-                <wp:extent cx="3227070" cy="2976880"/>
+                <wp:extent cx="3227705" cy="2977515"/>
                 <wp:effectExtent l="0" t="0" r="0" b="0"/>
                 <wp:wrapSquare wrapText="largest"/>
                 <wp:docPr id="30" name="Quadro4"/>
@@ -3356,7 +3524,7 @@
                       <wps:spPr>
                         <a:xfrm>
                           <a:off x="0" y="0"/>
-                          <a:ext cx="3226320" cy="2976120"/>
+                          <a:ext cx="3227040" cy="2976840"/>
                         </a:xfrm>
                         <a:prstGeom prst="rect">
                           <a:avLst/>
@@ -3378,10 +3546,14 @@
                             <w:pPr>
                               <w:pStyle w:val="Figura"/>
                               <w:spacing w:before="120" w:after="120"/>
-                              <w:rPr/>
+                              <w:rPr>
+                                <w:color w:val="000000"/>
+                              </w:rPr>
                             </w:pPr>
                             <w:r>
-                              <w:rPr/>
+                              <w:rPr>
+                                <w:color w:val="000000"/>
+                              </w:rPr>
                               <w:drawing>
                                 <wp:inline distT="0" distB="0" distL="0" distR="0">
                                   <wp:extent cx="3226435" cy="2480310"/>
@@ -3423,15 +3595,20 @@
                             <w:r>
                               <w:rPr>
                                 <w:vanish/>
+                                <w:color w:val="000000"/>
                               </w:rPr>
                               <w:br/>
                             </w:r>
                             <w:r>
-                              <w:rPr/>
+                              <w:rPr>
+                                <w:color w:val="000000"/>
+                              </w:rPr>
                               <w:t xml:space="preserve">Figura </w:t>
                             </w:r>
                             <w:r>
-                              <w:rPr/>
+                              <w:rPr>
+                                <w:color w:val="000000"/>
+                              </w:rPr>
                               <w:fldChar w:fldCharType="begin"/>
                             </w:r>
                             <w:r>
@@ -3451,7 +3628,9 @@
                               <w:fldChar w:fldCharType="end"/>
                             </w:r>
                             <w:r>
-                              <w:rPr/>
+                              <w:rPr>
+                                <w:color w:val="000000"/>
+                              </w:rPr>
                               <w:t>: repository's description, topics and license</w:t>
                             </w:r>
                           </w:p>
@@ -3468,7 +3647,7 @@
           </mc:Choice>
           <mc:Fallback>
             <w:pict>
-              <v:rect id="shape_0" ID="Quadro4" stroked="f" style="position:absolute;margin-left:85.55pt;margin-top:0.05pt;width:254pt;height:234.3pt;mso-position-horizontal:center">
+              <v:rect id="shape_0" ID="Quadro4" stroked="f" style="position:absolute;margin-left:85.55pt;margin-top:0.05pt;width:254.05pt;height:234.35pt;mso-position-horizontal:center">
                 <w10:wrap type="square"/>
                 <v:fill o:detectmouseclick="t" on="false"/>
                 <v:stroke color="#3465a4" joinstyle="round" endcap="flat"/>
@@ -3478,10 +3657,14 @@
                       <w:pPr>
                         <w:pStyle w:val="Figura"/>
                         <w:spacing w:before="120" w:after="120"/>
-                        <w:rPr/>
+                        <w:rPr>
+                          <w:color w:val="000000"/>
+                        </w:rPr>
                       </w:pPr>
                       <w:r>
-                        <w:rPr/>
+                        <w:rPr>
+                          <w:color w:val="000000"/>
+                        </w:rPr>
                         <w:drawing>
                           <wp:inline distT="0" distB="0" distL="0" distR="0">
                             <wp:extent cx="3226435" cy="2480310"/>
@@ -3523,15 +3706,20 @@
                       <w:r>
                         <w:rPr>
                           <w:vanish/>
+                          <w:color w:val="000000"/>
                         </w:rPr>
                         <w:br/>
                       </w:r>
                       <w:r>
-                        <w:rPr/>
+                        <w:rPr>
+                          <w:color w:val="000000"/>
+                        </w:rPr>
                         <w:t xml:space="preserve">Figura </w:t>
                       </w:r>
                       <w:r>
-                        <w:rPr/>
+                        <w:rPr>
+                          <w:color w:val="000000"/>
+                        </w:rPr>
                         <w:fldChar w:fldCharType="begin"/>
                       </w:r>
                       <w:r>
@@ -3551,7 +3739,9 @@
                         <w:fldChar w:fldCharType="end"/>
                       </w:r>
                       <w:r>
-                        <w:rPr/>
+                        <w:rPr>
+                          <w:color w:val="000000"/>
+                        </w:rPr>
                         <w:t>: repository's description, topics and license</w:t>
                       </w:r>
                     </w:p>
@@ -3895,7 +4085,7 @@
                 <wp:positionV relativeFrom="paragraph">
                   <wp:posOffset>635</wp:posOffset>
                 </wp:positionV>
-                <wp:extent cx="4808220" cy="1582420"/>
+                <wp:extent cx="4808855" cy="1583055"/>
                 <wp:effectExtent l="0" t="0" r="0" b="0"/>
                 <wp:wrapSquare wrapText="bothSides"/>
                 <wp:docPr id="34" name="Quadro5"/>
@@ -3906,7 +4096,7 @@
                       <wps:spPr>
                         <a:xfrm>
                           <a:off x="0" y="0"/>
-                          <a:ext cx="4807440" cy="1581840"/>
+                          <a:ext cx="4808160" cy="1582560"/>
                         </a:xfrm>
                         <a:prstGeom prst="rect">
                           <a:avLst/>
@@ -3928,10 +4118,14 @@
                             <w:pPr>
                               <w:pStyle w:val="Figura"/>
                               <w:spacing w:before="120" w:after="120"/>
-                              <w:rPr/>
+                              <w:rPr>
+                                <w:color w:val="000000"/>
+                              </w:rPr>
                             </w:pPr>
                             <w:r>
-                              <w:rPr/>
+                              <w:rPr>
+                                <w:color w:val="000000"/>
+                              </w:rPr>
                               <w:drawing>
                                 <wp:inline distT="0" distB="0" distL="0" distR="0">
                                   <wp:extent cx="4807585" cy="1277620"/>
@@ -3973,15 +4167,20 @@
                             <w:r>
                               <w:rPr>
                                 <w:vanish/>
+                                <w:color w:val="000000"/>
                               </w:rPr>
                               <w:br/>
                             </w:r>
                             <w:r>
-                              <w:rPr/>
+                              <w:rPr>
+                                <w:color w:val="000000"/>
+                              </w:rPr>
                               <w:t xml:space="preserve">Figura </w:t>
                             </w:r>
                             <w:r>
-                              <w:rPr/>
+                              <w:rPr>
+                                <w:color w:val="000000"/>
+                              </w:rPr>
                               <w:fldChar w:fldCharType="begin"/>
                             </w:r>
                             <w:r>
@@ -4001,7 +4200,9 @@
                               <w:fldChar w:fldCharType="end"/>
                             </w:r>
                             <w:r>
-                              <w:rPr/>
+                              <w:rPr>
+                                <w:color w:val="000000"/>
+                              </w:rPr>
                               <w:t>: repository's created notification</w:t>
                             </w:r>
                           </w:p>
@@ -4018,7 +4219,7 @@
           </mc:Choice>
           <mc:Fallback>
             <w:pict>
-              <v:rect id="shape_0" ID="Quadro5" stroked="f" style="position:absolute;margin-left:23.3pt;margin-top:0.05pt;width:378.5pt;height:124.5pt;mso-position-horizontal:center">
+              <v:rect id="shape_0" ID="Quadro5" stroked="f" style="position:absolute;margin-left:23.3pt;margin-top:0.05pt;width:378.55pt;height:124.55pt;mso-position-horizontal:center">
                 <w10:wrap type="square"/>
                 <v:fill o:detectmouseclick="t" on="false"/>
                 <v:stroke color="#3465a4" joinstyle="round" endcap="flat"/>
@@ -4028,10 +4229,14 @@
                       <w:pPr>
                         <w:pStyle w:val="Figura"/>
                         <w:spacing w:before="120" w:after="120"/>
-                        <w:rPr/>
+                        <w:rPr>
+                          <w:color w:val="000000"/>
+                        </w:rPr>
                       </w:pPr>
                       <w:r>
-                        <w:rPr/>
+                        <w:rPr>
+                          <w:color w:val="000000"/>
+                        </w:rPr>
                         <w:drawing>
                           <wp:inline distT="0" distB="0" distL="0" distR="0">
                             <wp:extent cx="4807585" cy="1277620"/>
@@ -4073,15 +4278,20 @@
                       <w:r>
                         <w:rPr>
                           <w:vanish/>
+                          <w:color w:val="000000"/>
                         </w:rPr>
                         <w:br/>
                       </w:r>
                       <w:r>
-                        <w:rPr/>
+                        <w:rPr>
+                          <w:color w:val="000000"/>
+                        </w:rPr>
                         <w:t xml:space="preserve">Figura </w:t>
                       </w:r>
                       <w:r>
-                        <w:rPr/>
+                        <w:rPr>
+                          <w:color w:val="000000"/>
+                        </w:rPr>
                         <w:fldChar w:fldCharType="begin"/>
                       </w:r>
                       <w:r>
@@ -4101,7 +4311,9 @@
                         <w:fldChar w:fldCharType="end"/>
                       </w:r>
                       <w:r>
-                        <w:rPr/>
+                        <w:rPr>
+                          <w:color w:val="000000"/>
+                        </w:rPr>
                         <w:t>: repository's created notification</w:t>
                       </w:r>
                     </w:p>
@@ -4373,7 +4585,7 @@
                 <wp:positionV relativeFrom="paragraph">
                   <wp:posOffset>-60325</wp:posOffset>
                 </wp:positionV>
-                <wp:extent cx="4675505" cy="2461895"/>
+                <wp:extent cx="4676140" cy="2462530"/>
                 <wp:effectExtent l="0" t="0" r="0" b="0"/>
                 <wp:wrapSquare wrapText="largest"/>
                 <wp:docPr id="38" name="Quadro6"/>
@@ -4384,7 +4596,7 @@
                       <wps:spPr>
                         <a:xfrm>
                           <a:off x="0" y="0"/>
-                          <a:ext cx="4674960" cy="2461320"/>
+                          <a:ext cx="4675680" cy="2462040"/>
                         </a:xfrm>
                         <a:prstGeom prst="rect">
                           <a:avLst/>
@@ -4406,10 +4618,14 @@
                             <w:pPr>
                               <w:pStyle w:val="Figura"/>
                               <w:spacing w:before="120" w:after="120"/>
-                              <w:rPr/>
+                              <w:rPr>
+                                <w:color w:val="000000"/>
+                              </w:rPr>
                             </w:pPr>
                             <w:r>
-                              <w:rPr/>
+                              <w:rPr>
+                                <w:color w:val="000000"/>
+                              </w:rPr>
                               <w:drawing>
                                 <wp:inline distT="0" distB="0" distL="0" distR="0">
                                   <wp:extent cx="4674870" cy="2157095"/>
@@ -4451,15 +4667,20 @@
                             <w:r>
                               <w:rPr>
                                 <w:vanish/>
+                                <w:color w:val="000000"/>
                               </w:rPr>
                               <w:br/>
                             </w:r>
                             <w:r>
-                              <w:rPr/>
+                              <w:rPr>
+                                <w:color w:val="000000"/>
+                              </w:rPr>
                               <w:t xml:space="preserve">Figura </w:t>
                             </w:r>
                             <w:r>
-                              <w:rPr/>
+                              <w:rPr>
+                                <w:color w:val="000000"/>
+                              </w:rPr>
                               <w:fldChar w:fldCharType="begin"/>
                             </w:r>
                             <w:r>
@@ -4479,7 +4700,9 @@
                               <w:fldChar w:fldCharType="end"/>
                             </w:r>
                             <w:r>
-                              <w:rPr/>
+                              <w:rPr>
+                                <w:color w:val="000000"/>
+                              </w:rPr>
                               <w:t>: commit information</w:t>
                             </w:r>
                           </w:p>
@@ -4496,7 +4719,7 @@
           </mc:Choice>
           <mc:Fallback>
             <w:pict>
-              <v:rect id="shape_0" ID="Quadro6" stroked="f" style="position:absolute;margin-left:5.8pt;margin-top:-4.75pt;width:368.05pt;height:193.75pt">
+              <v:rect id="shape_0" ID="Quadro6" stroked="f" style="position:absolute;margin-left:5.8pt;margin-top:-4.75pt;width:368.1pt;height:193.8pt">
                 <w10:wrap type="square"/>
                 <v:fill o:detectmouseclick="t" on="false"/>
                 <v:stroke color="#3465a4" joinstyle="round" endcap="flat"/>
@@ -4506,10 +4729,14 @@
                       <w:pPr>
                         <w:pStyle w:val="Figura"/>
                         <w:spacing w:before="120" w:after="120"/>
-                        <w:rPr/>
+                        <w:rPr>
+                          <w:color w:val="000000"/>
+                        </w:rPr>
                       </w:pPr>
                       <w:r>
-                        <w:rPr/>
+                        <w:rPr>
+                          <w:color w:val="000000"/>
+                        </w:rPr>
                         <w:drawing>
                           <wp:inline distT="0" distB="0" distL="0" distR="0">
                             <wp:extent cx="4674870" cy="2157095"/>
@@ -4551,15 +4778,20 @@
                       <w:r>
                         <w:rPr>
                           <w:vanish/>
+                          <w:color w:val="000000"/>
                         </w:rPr>
                         <w:br/>
                       </w:r>
                       <w:r>
-                        <w:rPr/>
+                        <w:rPr>
+                          <w:color w:val="000000"/>
+                        </w:rPr>
                         <w:t xml:space="preserve">Figura </w:t>
                       </w:r>
                       <w:r>
-                        <w:rPr/>
+                        <w:rPr>
+                          <w:color w:val="000000"/>
+                        </w:rPr>
                         <w:fldChar w:fldCharType="begin"/>
                       </w:r>
                       <w:r>
@@ -4579,7 +4811,9 @@
                         <w:fldChar w:fldCharType="end"/>
                       </w:r>
                       <w:r>
-                        <w:rPr/>
+                        <w:rPr>
+                          <w:color w:val="000000"/>
+                        </w:rPr>
                         <w:t>: commit information</w:t>
                       </w:r>
                     </w:p>
@@ -4870,7 +5104,7 @@
                 <wp:positionV relativeFrom="paragraph">
                   <wp:posOffset>635</wp:posOffset>
                 </wp:positionV>
-                <wp:extent cx="5400675" cy="1644015"/>
+                <wp:extent cx="5401310" cy="1644650"/>
                 <wp:effectExtent l="0" t="0" r="0" b="0"/>
                 <wp:wrapSquare wrapText="largest"/>
                 <wp:docPr id="42" name="Quadro7"/>
@@ -4881,7 +5115,7 @@
                       <wps:spPr>
                         <a:xfrm>
                           <a:off x="0" y="0"/>
-                          <a:ext cx="5400000" cy="1643400"/>
+                          <a:ext cx="5400720" cy="1644120"/>
                         </a:xfrm>
                         <a:prstGeom prst="rect">
                           <a:avLst/>
@@ -4903,10 +5137,14 @@
                             <w:pPr>
                               <w:pStyle w:val="Figura"/>
                               <w:spacing w:before="120" w:after="120"/>
-                              <w:rPr/>
+                              <w:rPr>
+                                <w:color w:val="000000"/>
+                              </w:rPr>
                             </w:pPr>
                             <w:r>
-                              <w:rPr/>
+                              <w:rPr>
+                                <w:color w:val="000000"/>
+                              </w:rPr>
                               <w:drawing>
                                 <wp:inline distT="0" distB="0" distL="0" distR="0">
                                   <wp:extent cx="5400040" cy="1339215"/>
@@ -4948,15 +5186,20 @@
                             <w:r>
                               <w:rPr>
                                 <w:vanish/>
+                                <w:color w:val="000000"/>
                               </w:rPr>
                               <w:br/>
                             </w:r>
                             <w:r>
-                              <w:rPr/>
+                              <w:rPr>
+                                <w:color w:val="000000"/>
+                              </w:rPr>
                               <w:t xml:space="preserve">Figura </w:t>
                             </w:r>
                             <w:r>
-                              <w:rPr/>
+                              <w:rPr>
+                                <w:color w:val="000000"/>
+                              </w:rPr>
                               <w:fldChar w:fldCharType="begin"/>
                             </w:r>
                             <w:r>
@@ -4976,7 +5219,9 @@
                               <w:fldChar w:fldCharType="end"/>
                             </w:r>
                             <w:r>
-                              <w:rPr/>
+                              <w:rPr>
+                                <w:color w:val="000000"/>
+                              </w:rPr>
                               <w:t>: file type java</w:t>
                             </w:r>
                           </w:p>
@@ -4993,7 +5238,7 @@
           </mc:Choice>
           <mc:Fallback>
             <w:pict>
-              <v:rect id="shape_0" ID="Quadro7" stroked="f" style="position:absolute;margin-left:0pt;margin-top:0.05pt;width:425.15pt;height:129.35pt;mso-position-horizontal:center">
+              <v:rect id="shape_0" ID="Quadro7" stroked="f" style="position:absolute;margin-left:-0.05pt;margin-top:0.05pt;width:425.2pt;height:129.4pt;mso-position-horizontal:center">
                 <w10:wrap type="square"/>
                 <v:fill o:detectmouseclick="t" on="false"/>
                 <v:stroke color="#3465a4" joinstyle="round" endcap="flat"/>
@@ -5003,10 +5248,14 @@
                       <w:pPr>
                         <w:pStyle w:val="Figura"/>
                         <w:spacing w:before="120" w:after="120"/>
-                        <w:rPr/>
+                        <w:rPr>
+                          <w:color w:val="000000"/>
+                        </w:rPr>
                       </w:pPr>
                       <w:r>
-                        <w:rPr/>
+                        <w:rPr>
+                          <w:color w:val="000000"/>
+                        </w:rPr>
                         <w:drawing>
                           <wp:inline distT="0" distB="0" distL="0" distR="0">
                             <wp:extent cx="5400040" cy="1339215"/>
@@ -5048,15 +5297,20 @@
                       <w:r>
                         <w:rPr>
                           <w:vanish/>
+                          <w:color w:val="000000"/>
                         </w:rPr>
                         <w:br/>
                       </w:r>
                       <w:r>
-                        <w:rPr/>
+                        <w:rPr>
+                          <w:color w:val="000000"/>
+                        </w:rPr>
                         <w:t xml:space="preserve">Figura </w:t>
                       </w:r>
                       <w:r>
-                        <w:rPr/>
+                        <w:rPr>
+                          <w:color w:val="000000"/>
+                        </w:rPr>
                         <w:fldChar w:fldCharType="begin"/>
                       </w:r>
                       <w:r>
@@ -5076,7 +5330,9 @@
                         <w:fldChar w:fldCharType="end"/>
                       </w:r>
                       <w:r>
-                        <w:rPr/>
+                        <w:rPr>
+                          <w:color w:val="000000"/>
+                        </w:rPr>
                         <w:t>: file type java</w:t>
                       </w:r>
                     </w:p>
@@ -5175,7 +5431,7 @@
                 <wp:positionV relativeFrom="paragraph">
                   <wp:posOffset>76835</wp:posOffset>
                 </wp:positionV>
-                <wp:extent cx="3794125" cy="1877695"/>
+                <wp:extent cx="3794760" cy="1878330"/>
                 <wp:effectExtent l="0" t="0" r="0" b="0"/>
                 <wp:wrapSquare wrapText="largest"/>
                 <wp:docPr id="46" name="Quadro8"/>
@@ -5186,7 +5442,7 @@
                       <wps:spPr>
                         <a:xfrm>
                           <a:off x="0" y="0"/>
-                          <a:ext cx="3793320" cy="1877040"/>
+                          <a:ext cx="3794040" cy="1877760"/>
                         </a:xfrm>
                         <a:prstGeom prst="rect">
                           <a:avLst/>
@@ -5208,10 +5464,14 @@
                             <w:pPr>
                               <w:pStyle w:val="Figura"/>
                               <w:spacing w:before="120" w:after="120"/>
-                              <w:rPr/>
+                              <w:rPr>
+                                <w:color w:val="000000"/>
+                              </w:rPr>
                             </w:pPr>
                             <w:r>
-                              <w:rPr/>
+                              <w:rPr>
+                                <w:color w:val="000000"/>
+                              </w:rPr>
                               <w:drawing>
                                 <wp:inline distT="0" distB="0" distL="0" distR="0">
                                   <wp:extent cx="3794125" cy="1371600"/>
@@ -5253,15 +5513,20 @@
                             <w:r>
                               <w:rPr>
                                 <w:vanish/>
+                                <w:color w:val="000000"/>
                               </w:rPr>
                               <w:br/>
                             </w:r>
                             <w:r>
-                              <w:rPr/>
+                              <w:rPr>
+                                <w:color w:val="000000"/>
+                              </w:rPr>
                               <w:t xml:space="preserve">Figura </w:t>
                             </w:r>
                             <w:r>
-                              <w:rPr/>
+                              <w:rPr>
+                                <w:color w:val="000000"/>
+                              </w:rPr>
                               <w:fldChar w:fldCharType="begin"/>
                             </w:r>
                             <w:r>
@@ -5281,7 +5546,9 @@
                               <w:fldChar w:fldCharType="end"/>
                             </w:r>
                             <w:r>
-                              <w:rPr/>
+                              <w:rPr>
+                                <w:color w:val="000000"/>
+                              </w:rPr>
                               <w:t>: repository's programming languages</w:t>
                             </w:r>
                           </w:p>
@@ -5298,7 +5565,7 @@
           </mc:Choice>
           <mc:Fallback>
             <w:pict>
-              <v:rect id="shape_0" ID="Quadro8" stroked="f" style="position:absolute;margin-left:61.1pt;margin-top:6.05pt;width:298.65pt;height:147.75pt">
+              <v:rect id="shape_0" ID="Quadro8" stroked="f" style="position:absolute;margin-left:61.1pt;margin-top:6.05pt;width:298.7pt;height:147.8pt">
                 <w10:wrap type="square"/>
                 <v:fill o:detectmouseclick="t" on="false"/>
                 <v:stroke color="#3465a4" joinstyle="round" endcap="flat"/>
@@ -5308,10 +5575,14 @@
                       <w:pPr>
                         <w:pStyle w:val="Figura"/>
                         <w:spacing w:before="120" w:after="120"/>
-                        <w:rPr/>
+                        <w:rPr>
+                          <w:color w:val="000000"/>
+                        </w:rPr>
                       </w:pPr>
                       <w:r>
-                        <w:rPr/>
+                        <w:rPr>
+                          <w:color w:val="000000"/>
+                        </w:rPr>
                         <w:drawing>
                           <wp:inline distT="0" distB="0" distL="0" distR="0">
                             <wp:extent cx="3794125" cy="1371600"/>
@@ -5353,15 +5624,20 @@
                       <w:r>
                         <w:rPr>
                           <w:vanish/>
+                          <w:color w:val="000000"/>
                         </w:rPr>
                         <w:br/>
                       </w:r>
                       <w:r>
-                        <w:rPr/>
+                        <w:rPr>
+                          <w:color w:val="000000"/>
+                        </w:rPr>
                         <w:t xml:space="preserve">Figura </w:t>
                       </w:r>
                       <w:r>
-                        <w:rPr/>
+                        <w:rPr>
+                          <w:color w:val="000000"/>
+                        </w:rPr>
                         <w:fldChar w:fldCharType="begin"/>
                       </w:r>
                       <w:r>
@@ -5381,7 +5657,9 @@
                         <w:fldChar w:fldCharType="end"/>
                       </w:r>
                       <w:r>
-                        <w:rPr/>
+                        <w:rPr>
+                          <w:color w:val="000000"/>
+                        </w:rPr>
                         <w:t>: repository's programming languages</w:t>
                       </w:r>
                     </w:p>

</xml_diff>